<commit_message>
drop dialog while login
</commit_message>
<xml_diff>
--- a/Documentation/Documentation Frontend/TZ.docx
+++ b/Documentation/Documentation Frontend/TZ.docx
@@ -164,15 +164,6 @@
                 <w:lang w:eastAsia="en-US"/>
               </w:rPr>
             </w:pPr>
-            <w:r>
-              <w:rPr>
-                <w:color w:val="000000"/>
-                <w:sz w:val="28"/>
-                <w:szCs w:val="28"/>
-                <w:lang w:eastAsia="en-US"/>
-              </w:rPr>
-              <w:t xml:space="preserve">Зав. кафедрой ПОАС </w:t>
-            </w:r>
           </w:p>
           <w:p>
             <w:pPr>
@@ -182,6 +173,40 @@
               <w:spacing w:line="360" w:lineRule="auto"/>
               <w:jc w:val="right"/>
               <w:rPr>
+                <w:color w:val="000000"/>
+                <w:sz w:val="28"/>
+                <w:szCs w:val="28"/>
+                <w:lang w:eastAsia="en-US"/>
+              </w:rPr>
+            </w:pPr>
+            <w:r>
+              <w:rPr>
+                <w:rFonts w:hint="default"/>
+                <w:color w:val="000000"/>
+                <w:sz w:val="28"/>
+                <w:szCs w:val="28"/>
+                <w:lang w:val="ru-RU" w:eastAsia="en-US"/>
+              </w:rPr>
+              <w:t xml:space="preserve">и.о. </w:t>
+            </w:r>
+            <w:r>
+              <w:rPr>
+                <w:color w:val="000000"/>
+                <w:sz w:val="28"/>
+                <w:szCs w:val="28"/>
+                <w:lang w:eastAsia="en-US"/>
+              </w:rPr>
+              <w:t xml:space="preserve">Зав. кафедрой ПОАС </w:t>
+            </w:r>
+          </w:p>
+          <w:p>
+            <w:pPr>
+              <w:autoSpaceDE w:val="0"/>
+              <w:autoSpaceDN w:val="0"/>
+              <w:adjustRightInd w:val="0"/>
+              <w:spacing w:line="360" w:lineRule="auto"/>
+              <w:jc w:val="right"/>
+              <w:rPr>
                 <w:rFonts w:hint="default"/>
                 <w:color w:val="000000"/>
                 <w:sz w:val="28"/>
@@ -464,8 +489,6 @@
         </w:rPr>
         <w:t>24</w:t>
       </w:r>
-      <w:bookmarkStart w:id="38" w:name="_GoBack"/>
-      <w:bookmarkEnd w:id="38"/>
     </w:p>
     <w:p>
       <w:pPr>
@@ -607,9 +630,50 @@
                 <w:sz w:val="28"/>
                 <w:szCs w:val="28"/>
                 <w:u w:val="single"/>
+                <w:lang w:val="ru-RU" w:eastAsia="en-US"/>
+              </w:rPr>
+              <w:t>Гилка</w:t>
+            </w:r>
+            <w:r>
+              <w:rPr>
+                <w:rFonts w:hint="default"/>
+                <w:color w:val="000000"/>
+                <w:sz w:val="28"/>
+                <w:szCs w:val="28"/>
+                <w:u w:val="single"/>
+                <w:lang w:val="ru-RU" w:eastAsia="en-US"/>
+              </w:rPr>
+              <w:t xml:space="preserve"> В</w:t>
+            </w:r>
+            <w:r>
+              <w:rPr>
+                <w:color w:val="000000"/>
+                <w:sz w:val="28"/>
+                <w:szCs w:val="28"/>
+                <w:u w:val="single"/>
                 <w:lang w:eastAsia="en-US"/>
               </w:rPr>
-              <w:t>Кузнецова А.С.</w:t>
+              <w:t>.</w:t>
+            </w:r>
+            <w:r>
+              <w:rPr>
+                <w:color w:val="000000"/>
+                <w:sz w:val="28"/>
+                <w:szCs w:val="28"/>
+                <w:u w:val="single"/>
+                <w:lang w:val="ru-RU" w:eastAsia="en-US"/>
+              </w:rPr>
+              <w:t>В</w:t>
+            </w:r>
+            <w:r>
+              <w:rPr>
+                <w:color w:val="000000"/>
+                <w:sz w:val="28"/>
+                <w:szCs w:val="28"/>
+                <w:u w:val="single"/>
+                <w:lang w:eastAsia="en-US"/>
+              </w:rPr>
+              <w:t>.</w:t>
             </w:r>
           </w:p>
           <w:p>
@@ -1180,6 +1244,16 @@
             </w:pPr>
             <w:r>
               <w:rPr>
+                <w:rFonts w:hint="default"/>
+                <w:color w:val="000000"/>
+                <w:sz w:val="28"/>
+                <w:szCs w:val="28"/>
+                <w:lang w:val="ru-RU" w:eastAsia="en-US"/>
+              </w:rPr>
+              <w:t xml:space="preserve">и.о. </w:t>
+            </w:r>
+            <w:r>
+              <w:rPr>
                 <w:color w:val="000000"/>
                 <w:sz w:val="28"/>
                 <w:szCs w:val="28"/>
@@ -1630,9 +1704,52 @@
                 <w:sz w:val="28"/>
                 <w:szCs w:val="28"/>
                 <w:u w:val="single"/>
+                <w:lang w:val="ru-RU" w:eastAsia="en-US"/>
+              </w:rPr>
+              <w:t>Гилка</w:t>
+            </w:r>
+            <w:r>
+              <w:rPr>
+                <w:rFonts w:hint="default"/>
+                <w:color w:val="000000"/>
+                <w:sz w:val="28"/>
+                <w:szCs w:val="28"/>
+                <w:u w:val="single"/>
+                <w:lang w:val="ru-RU" w:eastAsia="en-US"/>
+              </w:rPr>
+              <w:t xml:space="preserve"> В</w:t>
+            </w:r>
+            <w:r>
+              <w:rPr>
+                <w:color w:val="000000"/>
+                <w:sz w:val="28"/>
+                <w:szCs w:val="28"/>
+                <w:u w:val="single"/>
                 <w:lang w:eastAsia="en-US"/>
               </w:rPr>
-              <w:t>Кузнецова А.С.</w:t>
+              <w:t>.</w:t>
+            </w:r>
+            <w:r>
+              <w:rPr>
+                <w:color w:val="000000"/>
+                <w:sz w:val="28"/>
+                <w:szCs w:val="28"/>
+                <w:u w:val="single"/>
+                <w:lang w:val="ru-RU" w:eastAsia="en-US"/>
+              </w:rPr>
+              <w:t>В</w:t>
+            </w:r>
+            <w:bookmarkStart w:id="38" w:name="_GoBack"/>
+            <w:bookmarkEnd w:id="38"/>
+            <w:r>
+              <w:rPr>
+                <w:color w:val="000000"/>
+                <w:sz w:val="28"/>
+                <w:szCs w:val="28"/>
+                <w:u w:val="single"/>
+                <w:lang w:eastAsia="en-US"/>
+              </w:rPr>
+              <w:t>.</w:t>
             </w:r>
           </w:p>
           <w:p>
@@ -11037,7 +11154,7 @@
     <w:sdtPr>
       <w:id w:val="-1951461982"/>
       <w:docPartObj>
-        <w:docPartGallery w:val="AutoText"/>
+        <w:docPartGallery w:val="autotext"/>
       </w:docPartObj>
     </w:sdtPr>
     <w:sdtEndPr>
@@ -11199,8 +11316,8 @@
     <w:lsdException w:uiPriority="99" w:name="Normal Indent"/>
     <w:lsdException w:uiPriority="99" w:name="footnote text"/>
     <w:lsdException w:uiPriority="99" w:name="annotation text"/>
-    <w:lsdException w:uiPriority="99" w:semiHidden="0" w:name="header"/>
-    <w:lsdException w:uiPriority="99" w:semiHidden="0" w:name="footer"/>
+    <w:lsdException w:qFormat="1" w:uiPriority="99" w:semiHidden="0" w:name="header"/>
+    <w:lsdException w:qFormat="1" w:uiPriority="99" w:semiHidden="0" w:name="footer"/>
     <w:lsdException w:uiPriority="99" w:name="index heading"/>
     <w:lsdException w:qFormat="1" w:uiPriority="35" w:name="caption"/>
     <w:lsdException w:uiPriority="99" w:name="table of figures"/>
@@ -11395,6 +11512,7 @@
     <w:basedOn w:val="1"/>
     <w:link w:val="10"/>
     <w:unhideWhenUsed/>
+    <w:qFormat/>
     <w:uiPriority w:val="99"/>
     <w:pPr>
       <w:tabs>
@@ -11419,6 +11537,7 @@
     <w:basedOn w:val="1"/>
     <w:link w:val="11"/>
     <w:unhideWhenUsed/>
+    <w:qFormat/>
     <w:uiPriority w:val="99"/>
     <w:pPr>
       <w:tabs>
@@ -11453,6 +11572,7 @@
     <w:name w:val="Нижний колонтитул Знак"/>
     <w:basedOn w:val="3"/>
     <w:link w:val="8"/>
+    <w:qFormat/>
     <w:uiPriority w:val="99"/>
     <w:rPr>
       <w:rFonts w:ascii="Times New Roman" w:hAnsi="Times New Roman" w:eastAsia="Times New Roman" w:cs="Times New Roman"/>

</xml_diff>